<commit_message>
Rephrase radios and dab in portable sound
</commit_message>
<xml_diff>
--- a/images/electronics/portable sound_&_vision/radios and dab/AM FM Radios/all am fm radios.docx
+++ b/images/electronics/portable sound_&_vision/radios and dab/AM FM Radios/all am fm radios.docx
@@ -104,7 +104,7 @@
                 <w:szCs w:val="16"/>
               </w:rPr>
             </w:pPr>
-            <w:hyperlink r:id="rId5" w:history="1">
+            <w:hyperlink r:id="rId5" w:anchor="fromView=search&amp;page=1&amp;position=2&amp;uuid=e93b3594-e012-4f0f-899b-d6ce4ac2758b" w:history="1">
               <w:r>
                 <w:rPr>
                   <w:rStyle w:val="Hyperlink"/>
@@ -143,52 +143,6 @@
                 <w:szCs w:val="26"/>
               </w:rPr>
             </w:pPr>
-          </w:p>
-          <w:p>
-            <w:pPr>
-              <w:spacing w:line="276" w:lineRule="auto"/>
-              <w:rPr>
-                <w:rFonts w:ascii="Leelawadee" w:hAnsi="Leelawadee" w:cs="Leelawadee"/>
-                <w:sz w:val="26"/>
-                <w:szCs w:val="26"/>
-              </w:rPr>
-            </w:pPr>
-            <w:r>
-              <w:rPr>
-                <w:rFonts w:ascii="Leelawadee" w:hAnsi="Leelawadee" w:cs="Leelawadee"/>
-                <w:sz w:val="26"/>
-                <w:szCs w:val="26"/>
-              </w:rPr>
-              <w:t>Brand Name</w:t>
-            </w:r>
-            <w:r>
-              <w:rPr>
-                <w:rFonts w:ascii="Leelawadee" w:hAnsi="Leelawadee" w:cs="Leelawadee"/>
-                <w:sz w:val="26"/>
-                <w:szCs w:val="26"/>
-              </w:rPr>
-              <w:tab/>
-            </w:r>
-            <w:proofErr w:type="spellStart"/>
-            <w:r>
-              <w:rPr>
-                <w:rFonts w:ascii="Leelawadee" w:hAnsi="Leelawadee" w:cs="Leelawadee"/>
-                <w:sz w:val="26"/>
-                <w:szCs w:val="26"/>
-              </w:rPr>
-              <w:t>Joc</w:t>
-            </w:r>
-            <w:proofErr w:type="spellEnd"/>
-          </w:p>
-          <w:p>
-            <w:pPr>
-              <w:spacing w:line="276" w:lineRule="auto"/>
-              <w:rPr>
-                <w:rFonts w:ascii="Leelawadee" w:hAnsi="Leelawadee" w:cs="Leelawadee"/>
-                <w:sz w:val="26"/>
-                <w:szCs w:val="26"/>
-              </w:rPr>
-            </w:pPr>
             <w:r>
               <w:rPr>
                 <w:rFonts w:ascii="Leelawadee" w:hAnsi="Leelawadee" w:cs="Leelawadee"/>
@@ -222,15 +176,14 @@
                 <w:sz w:val="26"/>
                 <w:szCs w:val="26"/>
               </w:rPr>
-              <w:t>Special Features</w:t>
-            </w:r>
-            <w:r>
-              <w:rPr>
-                <w:rFonts w:ascii="Leelawadee" w:hAnsi="Leelawadee" w:cs="Leelawadee"/>
-                <w:sz w:val="26"/>
-                <w:szCs w:val="26"/>
-              </w:rPr>
-              <w:tab/>
+              <w:t xml:space="preserve">Special Features: </w:t>
+            </w:r>
+            <w:r>
+              <w:rPr>
+                <w:rFonts w:ascii="Leelawadee" w:hAnsi="Leelawadee" w:cs="Leelawadee"/>
+                <w:sz w:val="26"/>
+                <w:szCs w:val="26"/>
+              </w:rPr>
               <w:t>Portable, Lightweight</w:t>
             </w:r>
           </w:p>
@@ -249,7 +202,23 @@
                 <w:sz w:val="26"/>
                 <w:szCs w:val="26"/>
               </w:rPr>
-              <w:t xml:space="preserve">Item Dimensions L </w:t>
+              <w:t xml:space="preserve">Item Dimensions: </w:t>
+            </w:r>
+            <w:r>
+              <w:rPr>
+                <w:rFonts w:ascii="Leelawadee" w:hAnsi="Leelawadee" w:cs="Leelawadee"/>
+                <w:sz w:val="26"/>
+                <w:szCs w:val="26"/>
+              </w:rPr>
+              <w:t>L</w:t>
+            </w:r>
+            <w:r>
+              <w:rPr>
+                <w:rFonts w:ascii="Leelawadee" w:hAnsi="Leelawadee" w:cs="Leelawadee"/>
+                <w:sz w:val="26"/>
+                <w:szCs w:val="26"/>
+              </w:rPr>
+              <w:t xml:space="preserve"> x W </w:t>
             </w:r>
             <w:proofErr w:type="gramStart"/>
             <w:r>
@@ -267,15 +236,14 @@
                 <w:sz w:val="26"/>
                 <w:szCs w:val="26"/>
               </w:rPr>
-              <w:t xml:space="preserve"> W x H</w:t>
-            </w:r>
-            <w:r>
-              <w:rPr>
-                <w:rFonts w:ascii="Leelawadee" w:hAnsi="Leelawadee" w:cs="Leelawadee"/>
-                <w:sz w:val="26"/>
-                <w:szCs w:val="26"/>
-              </w:rPr>
-              <w:tab/>
+              <w:t xml:space="preserve"> H </w:t>
+            </w:r>
+            <w:r>
+              <w:rPr>
+                <w:rFonts w:ascii="Leelawadee" w:hAnsi="Leelawadee" w:cs="Leelawadee"/>
+                <w:sz w:val="26"/>
+                <w:szCs w:val="26"/>
+              </w:rPr>
               <w:t>44L x 80W x 148H millimeters</w:t>
             </w:r>
           </w:p>
@@ -321,7 +289,85 @@
                 <w:sz w:val="26"/>
                 <w:szCs w:val="26"/>
               </w:rPr>
-              <w:t>Power Source</w:t>
+              <w:t xml:space="preserve">Power Source: </w:t>
+            </w:r>
+            <w:r>
+              <w:rPr>
+                <w:rFonts w:ascii="Leelawadee" w:hAnsi="Leelawadee" w:cs="Leelawadee"/>
+                <w:sz w:val="26"/>
+                <w:szCs w:val="26"/>
+              </w:rPr>
+              <w:t>Battery Powered</w:t>
+            </w:r>
+          </w:p>
+          <w:p>
+            <w:pPr>
+              <w:spacing w:line="276" w:lineRule="auto"/>
+              <w:rPr>
+                <w:rFonts w:ascii="Leelawadee" w:hAnsi="Leelawadee" w:cs="Leelawadee"/>
+                <w:sz w:val="26"/>
+                <w:szCs w:val="26"/>
+              </w:rPr>
+            </w:pPr>
+            <w:r>
+              <w:rPr>
+                <w:rFonts w:ascii="Leelawadee" w:hAnsi="Leelawadee" w:cs="Leelawadee"/>
+                <w:sz w:val="26"/>
+                <w:szCs w:val="26"/>
+              </w:rPr>
+              <w:t xml:space="preserve">Radio Bands Supported: </w:t>
+            </w:r>
+            <w:r>
+              <w:rPr>
+                <w:rFonts w:ascii="Leelawadee" w:hAnsi="Leelawadee" w:cs="Leelawadee"/>
+                <w:sz w:val="26"/>
+                <w:szCs w:val="26"/>
+              </w:rPr>
+              <w:t>FM</w:t>
+            </w:r>
+          </w:p>
+          <w:p>
+            <w:pPr>
+              <w:spacing w:line="276" w:lineRule="auto"/>
+              <w:rPr>
+                <w:rFonts w:ascii="Leelawadee" w:hAnsi="Leelawadee" w:cs="Leelawadee"/>
+                <w:sz w:val="26"/>
+                <w:szCs w:val="26"/>
+              </w:rPr>
+            </w:pPr>
+            <w:r>
+              <w:rPr>
+                <w:rFonts w:ascii="Leelawadee" w:hAnsi="Leelawadee" w:cs="Leelawadee"/>
+                <w:sz w:val="26"/>
+                <w:szCs w:val="26"/>
+              </w:rPr>
+              <w:t xml:space="preserve">Included Components: </w:t>
+            </w:r>
+            <w:r>
+              <w:rPr>
+                <w:rFonts w:ascii="Leelawadee" w:hAnsi="Leelawadee" w:cs="Leelawadee"/>
+                <w:sz w:val="26"/>
+                <w:szCs w:val="26"/>
+              </w:rPr>
+              <w:t>Power Adapter</w:t>
+            </w:r>
+          </w:p>
+          <w:p>
+            <w:pPr>
+              <w:spacing w:line="276" w:lineRule="auto"/>
+              <w:rPr>
+                <w:rFonts w:ascii="Leelawadee" w:hAnsi="Leelawadee" w:cs="Leelawadee"/>
+                <w:sz w:val="26"/>
+                <w:szCs w:val="26"/>
+              </w:rPr>
+            </w:pPr>
+            <w:r>
+              <w:rPr>
+                <w:rFonts w:ascii="Leelawadee" w:hAnsi="Leelawadee" w:cs="Leelawadee"/>
+                <w:sz w:val="26"/>
+                <w:szCs w:val="26"/>
+              </w:rPr>
+              <w:t>Item Weight</w:t>
             </w:r>
             <w:r>
               <w:rPr>
@@ -330,87 +376,21 @@
                 <w:szCs w:val="26"/>
               </w:rPr>
               <w:tab/>
-              <w:t>Battery Powered</w:t>
-            </w:r>
-          </w:p>
-          <w:p>
-            <w:pPr>
-              <w:spacing w:line="276" w:lineRule="auto"/>
-              <w:rPr>
-                <w:rFonts w:ascii="Leelawadee" w:hAnsi="Leelawadee" w:cs="Leelawadee"/>
-                <w:sz w:val="26"/>
-                <w:szCs w:val="26"/>
-              </w:rPr>
-            </w:pPr>
-            <w:r>
-              <w:rPr>
-                <w:rFonts w:ascii="Leelawadee" w:hAnsi="Leelawadee" w:cs="Leelawadee"/>
-                <w:sz w:val="26"/>
-                <w:szCs w:val="26"/>
-              </w:rPr>
-              <w:t>Radio Bands Supported</w:t>
-            </w:r>
-            <w:r>
-              <w:rPr>
-                <w:rFonts w:ascii="Leelawadee" w:hAnsi="Leelawadee" w:cs="Leelawadee"/>
-                <w:sz w:val="26"/>
-                <w:szCs w:val="26"/>
-              </w:rPr>
-              <w:tab/>
-              <w:t>FM</w:t>
-            </w:r>
-          </w:p>
-          <w:p>
-            <w:pPr>
-              <w:spacing w:line="276" w:lineRule="auto"/>
-              <w:rPr>
-                <w:rFonts w:ascii="Leelawadee" w:hAnsi="Leelawadee" w:cs="Leelawadee"/>
-                <w:sz w:val="26"/>
-                <w:szCs w:val="26"/>
-              </w:rPr>
-            </w:pPr>
-            <w:r>
-              <w:rPr>
-                <w:rFonts w:ascii="Leelawadee" w:hAnsi="Leelawadee" w:cs="Leelawadee"/>
-                <w:sz w:val="26"/>
-                <w:szCs w:val="26"/>
-              </w:rPr>
-              <w:t>Included Components</w:t>
-            </w:r>
-            <w:r>
-              <w:rPr>
-                <w:rFonts w:ascii="Leelawadee" w:hAnsi="Leelawadee" w:cs="Leelawadee"/>
-                <w:sz w:val="26"/>
-                <w:szCs w:val="26"/>
-              </w:rPr>
-              <w:tab/>
-              <w:t>Power Adapter</w:t>
-            </w:r>
-          </w:p>
-          <w:p>
-            <w:pPr>
-              <w:spacing w:line="276" w:lineRule="auto"/>
-              <w:rPr>
-                <w:rFonts w:ascii="Leelawadee" w:hAnsi="Leelawadee" w:cs="Leelawadee"/>
-                <w:sz w:val="26"/>
-                <w:szCs w:val="26"/>
-              </w:rPr>
-            </w:pPr>
-            <w:r>
-              <w:rPr>
-                <w:rFonts w:ascii="Leelawadee" w:hAnsi="Leelawadee" w:cs="Leelawadee"/>
-                <w:sz w:val="26"/>
-                <w:szCs w:val="26"/>
-              </w:rPr>
-              <w:t>Item Weight</w:t>
-            </w:r>
-            <w:r>
-              <w:rPr>
-                <w:rFonts w:ascii="Leelawadee" w:hAnsi="Leelawadee" w:cs="Leelawadee"/>
-                <w:sz w:val="26"/>
-                <w:szCs w:val="26"/>
-              </w:rPr>
-              <w:tab/>
+            </w:r>
+            <w:r>
+              <w:rPr>
+                <w:rFonts w:ascii="Leelawadee" w:hAnsi="Leelawadee" w:cs="Leelawadee"/>
+                <w:sz w:val="26"/>
+                <w:szCs w:val="26"/>
+              </w:rPr>
+              <w:t xml:space="preserve">: </w:t>
+            </w:r>
+            <w:r>
+              <w:rPr>
+                <w:rFonts w:ascii="Leelawadee" w:hAnsi="Leelawadee" w:cs="Leelawadee"/>
+                <w:sz w:val="26"/>
+                <w:szCs w:val="26"/>
+              </w:rPr>
               <w:t>0.19 Kilograms</w:t>
             </w:r>
           </w:p>
@@ -430,15 +410,14 @@
                 <w:sz w:val="26"/>
                 <w:szCs w:val="26"/>
               </w:rPr>
-              <w:t>Hardware Interface</w:t>
-            </w:r>
-            <w:r>
-              <w:rPr>
-                <w:rFonts w:ascii="Leelawadee" w:hAnsi="Leelawadee" w:cs="Leelawadee"/>
-                <w:sz w:val="26"/>
-                <w:szCs w:val="26"/>
-              </w:rPr>
-              <w:tab/>
+              <w:t xml:space="preserve">Hardware Interface: </w:t>
+            </w:r>
+            <w:r>
+              <w:rPr>
+                <w:rFonts w:ascii="Leelawadee" w:hAnsi="Leelawadee" w:cs="Leelawadee"/>
+                <w:sz w:val="26"/>
+                <w:szCs w:val="26"/>
+              </w:rPr>
               <w:t>USB</w:t>
             </w:r>
           </w:p>
@@ -572,25 +551,25 @@
                 <w:sz w:val="26"/>
                 <w:szCs w:val="26"/>
               </w:rPr>
+              <w:t>Power: 3 W</w:t>
+            </w:r>
+          </w:p>
+          <w:p>
+            <w:pPr>
+              <w:spacing w:line="276" w:lineRule="auto"/>
+              <w:rPr>
+                <w:rFonts w:ascii="Leelawadee" w:hAnsi="Leelawadee" w:cs="Leelawadee"/>
+                <w:sz w:val="26"/>
+                <w:szCs w:val="26"/>
+              </w:rPr>
+            </w:pPr>
+            <w:r>
+              <w:rPr>
+                <w:rFonts w:ascii="Leelawadee" w:hAnsi="Leelawadee" w:cs="Leelawadee"/>
+                <w:sz w:val="26"/>
+                <w:szCs w:val="26"/>
+              </w:rPr>
               <w:t>Digital Remote Music Play</w:t>
-            </w:r>
-          </w:p>
-          <w:p>
-            <w:pPr>
-              <w:spacing w:line="276" w:lineRule="auto"/>
-              <w:rPr>
-                <w:rFonts w:ascii="Leelawadee" w:hAnsi="Leelawadee" w:cs="Leelawadee"/>
-                <w:sz w:val="26"/>
-                <w:szCs w:val="26"/>
-              </w:rPr>
-            </w:pPr>
-            <w:r>
-              <w:rPr>
-                <w:rFonts w:ascii="Leelawadee" w:hAnsi="Leelawadee" w:cs="Leelawadee"/>
-                <w:sz w:val="26"/>
-                <w:szCs w:val="26"/>
-              </w:rPr>
-              <w:t>Power: 3 W</w:t>
             </w:r>
           </w:p>
           <w:p>
@@ -852,25 +831,33 @@
                 <w:sz w:val="26"/>
                 <w:szCs w:val="26"/>
               </w:rPr>
-              <w:t xml:space="preserve">Item Dimensions: L x W </w:t>
-            </w:r>
-            <w:proofErr w:type="gramStart"/>
-            <w:r>
-              <w:rPr>
-                <w:rFonts w:ascii="Leelawadee" w:hAnsi="Leelawadee" w:cs="Leelawadee"/>
-                <w:sz w:val="26"/>
-                <w:szCs w:val="26"/>
-              </w:rPr>
-              <w:t>x</w:t>
-            </w:r>
-            <w:proofErr w:type="gramEnd"/>
-            <w:r>
-              <w:rPr>
-                <w:rFonts w:ascii="Leelawadee" w:hAnsi="Leelawadee" w:cs="Leelawadee"/>
-                <w:sz w:val="26"/>
-                <w:szCs w:val="26"/>
-              </w:rPr>
-              <w:t xml:space="preserve"> H </w:t>
+              <w:t xml:space="preserve">Item Dimensions: </w:t>
+            </w:r>
+            <w:proofErr w:type="spellStart"/>
+            <w:r>
+              <w:rPr>
+                <w:rFonts w:ascii="Leelawadee" w:hAnsi="Leelawadee" w:cs="Leelawadee"/>
+                <w:sz w:val="26"/>
+                <w:szCs w:val="26"/>
+              </w:rPr>
+              <w:t>LxWx</w:t>
+            </w:r>
+            <w:r>
+              <w:rPr>
+                <w:rFonts w:ascii="Leelawadee" w:hAnsi="Leelawadee" w:cs="Leelawadee"/>
+                <w:sz w:val="26"/>
+                <w:szCs w:val="26"/>
+              </w:rPr>
+              <w:t>H</w:t>
+            </w:r>
+            <w:proofErr w:type="spellEnd"/>
+            <w:r>
+              <w:rPr>
+                <w:rFonts w:ascii="Leelawadee" w:hAnsi="Leelawadee" w:cs="Leelawadee"/>
+                <w:sz w:val="26"/>
+                <w:szCs w:val="26"/>
+              </w:rPr>
+              <w:t xml:space="preserve"> </w:t>
             </w:r>
             <w:r>
               <w:rPr>
@@ -1110,13 +1097,17 @@
               <w:spacing w:line="276" w:lineRule="auto"/>
               <w:rPr>
                 <w:rFonts w:ascii="Leelawadee" w:hAnsi="Leelawadee" w:cs="Leelawadee"/>
-                <w:sz w:val="26"/>
-                <w:szCs w:val="26"/>
-              </w:rPr>
-            </w:pPr>
-            <w:r>
-              <w:rPr>
-                <w:rFonts w:ascii="Leelawadee" w:hAnsi="Leelawadee" w:cs="Leelawadee"/>
+                <w:b/>
+                <w:bCs/>
+                <w:sz w:val="26"/>
+                <w:szCs w:val="26"/>
+              </w:rPr>
+            </w:pPr>
+            <w:r>
+              <w:rPr>
+                <w:rFonts w:ascii="Leelawadee" w:hAnsi="Leelawadee" w:cs="Leelawadee"/>
+                <w:b/>
+                <w:bCs/>
                 <w:sz w:val="26"/>
                 <w:szCs w:val="26"/>
               </w:rPr>
@@ -1191,7 +1182,6 @@
                 <w:sz w:val="26"/>
                 <w:szCs w:val="26"/>
               </w:rPr>
-              <w:lastRenderedPageBreak/>
               <w:t>3</w:t>
             </w:r>
           </w:p>
@@ -1301,6 +1291,7 @@
                 <w:sz w:val="26"/>
                 <w:szCs w:val="26"/>
               </w:rPr>
+              <w:lastRenderedPageBreak/>
               <w:t>Brand Name</w:t>
             </w:r>
             <w:r>
@@ -1343,6 +1334,7 @@
                 <w:sz w:val="26"/>
                 <w:szCs w:val="26"/>
               </w:rPr>
+              <w:lastRenderedPageBreak/>
               <w:t xml:space="preserve">Color: </w:t>
             </w:r>
             <w:r>
@@ -1352,32 +1344,6 @@
                 <w:szCs w:val="26"/>
               </w:rPr>
               <w:t>Black</w:t>
-            </w:r>
-          </w:p>
-          <w:p>
-            <w:pPr>
-              <w:spacing w:line="276" w:lineRule="auto"/>
-              <w:rPr>
-                <w:rFonts w:ascii="Leelawadee" w:hAnsi="Leelawadee" w:cs="Leelawadee"/>
-                <w:sz w:val="26"/>
-                <w:szCs w:val="26"/>
-              </w:rPr>
-            </w:pPr>
-            <w:r>
-              <w:rPr>
-                <w:rFonts w:ascii="Leelawadee" w:hAnsi="Leelawadee" w:cs="Leelawadee"/>
-                <w:sz w:val="26"/>
-                <w:szCs w:val="26"/>
-              </w:rPr>
-              <w:t xml:space="preserve">Special Features: </w:t>
-            </w:r>
-            <w:r>
-              <w:rPr>
-                <w:rFonts w:ascii="Leelawadee" w:hAnsi="Leelawadee" w:cs="Leelawadee"/>
-                <w:sz w:val="26"/>
-                <w:szCs w:val="26"/>
-              </w:rPr>
-              <w:t>Portable</w:t>
             </w:r>
           </w:p>
           <w:p>
@@ -1466,52 +1432,44 @@
                 <w:sz w:val="26"/>
                 <w:szCs w:val="26"/>
               </w:rPr>
-              <w:t>Tuner Technolo</w:t>
+              <w:t xml:space="preserve">Style: </w:t>
+            </w:r>
+            <w:r>
+              <w:rPr>
+                <w:rFonts w:ascii="Leelawadee" w:hAnsi="Leelawadee" w:cs="Leelawadee"/>
+                <w:sz w:val="26"/>
+                <w:szCs w:val="26"/>
+              </w:rPr>
+              <w:t>Modern</w:t>
+            </w:r>
+          </w:p>
+          <w:p>
+            <w:pPr>
+              <w:spacing w:line="276" w:lineRule="auto"/>
+              <w:rPr>
+                <w:rFonts w:ascii="Leelawadee" w:hAnsi="Leelawadee" w:cs="Leelawadee"/>
+                <w:sz w:val="26"/>
+                <w:szCs w:val="26"/>
+              </w:rPr>
+            </w:pPr>
+            <w:r>
+              <w:rPr>
+                <w:rFonts w:ascii="Leelawadee" w:hAnsi="Leelawadee" w:cs="Leelawadee"/>
+                <w:sz w:val="26"/>
+                <w:szCs w:val="26"/>
+              </w:rPr>
+              <w:t xml:space="preserve">Special Features: </w:t>
+            </w:r>
+            <w:r>
+              <w:rPr>
+                <w:rFonts w:ascii="Leelawadee" w:hAnsi="Leelawadee" w:cs="Leelawadee"/>
+                <w:sz w:val="26"/>
+                <w:szCs w:val="26"/>
+              </w:rPr>
+              <w:t>Portable</w:t>
             </w:r>
             <w:bookmarkStart w:id="0" w:name="_GoBack"/>
             <w:bookmarkEnd w:id="0"/>
-            <w:r>
-              <w:rPr>
-                <w:rFonts w:ascii="Leelawadee" w:hAnsi="Leelawadee" w:cs="Leelawadee"/>
-                <w:sz w:val="26"/>
-                <w:szCs w:val="26"/>
-              </w:rPr>
-              <w:t xml:space="preserve">gy: </w:t>
-            </w:r>
-            <w:r>
-              <w:rPr>
-                <w:rFonts w:ascii="Leelawadee" w:hAnsi="Leelawadee" w:cs="Leelawadee"/>
-                <w:sz w:val="26"/>
-                <w:szCs w:val="26"/>
-              </w:rPr>
-              <w:t>FM</w:t>
-            </w:r>
-          </w:p>
-          <w:p>
-            <w:pPr>
-              <w:spacing w:line="276" w:lineRule="auto"/>
-              <w:rPr>
-                <w:rFonts w:ascii="Leelawadee" w:hAnsi="Leelawadee" w:cs="Leelawadee"/>
-                <w:sz w:val="26"/>
-                <w:szCs w:val="26"/>
-              </w:rPr>
-            </w:pPr>
-            <w:r>
-              <w:rPr>
-                <w:rFonts w:ascii="Leelawadee" w:hAnsi="Leelawadee" w:cs="Leelawadee"/>
-                <w:sz w:val="26"/>
-                <w:szCs w:val="26"/>
-              </w:rPr>
-              <w:t xml:space="preserve">Style: </w:t>
-            </w:r>
-            <w:r>
-              <w:rPr>
-                <w:rFonts w:ascii="Leelawadee" w:hAnsi="Leelawadee" w:cs="Leelawadee"/>
-                <w:sz w:val="26"/>
-                <w:szCs w:val="26"/>
-              </w:rPr>
-              <w:t>Modern</w:t>
-            </w:r>
           </w:p>
           <w:p>
             <w:pPr>
@@ -1562,6 +1520,32 @@
               </w:rPr>
               <w:tab/>
               <w:t>FM, AM</w:t>
+            </w:r>
+          </w:p>
+          <w:p>
+            <w:pPr>
+              <w:spacing w:line="276" w:lineRule="auto"/>
+              <w:rPr>
+                <w:rFonts w:ascii="Leelawadee" w:hAnsi="Leelawadee" w:cs="Leelawadee"/>
+                <w:sz w:val="26"/>
+                <w:szCs w:val="26"/>
+              </w:rPr>
+            </w:pPr>
+            <w:r>
+              <w:rPr>
+                <w:rFonts w:ascii="Leelawadee" w:hAnsi="Leelawadee" w:cs="Leelawadee"/>
+                <w:sz w:val="26"/>
+                <w:szCs w:val="26"/>
+              </w:rPr>
+              <w:t xml:space="preserve">Tuner Technology: </w:t>
+            </w:r>
+            <w:r>
+              <w:rPr>
+                <w:rFonts w:ascii="Leelawadee" w:hAnsi="Leelawadee" w:cs="Leelawadee"/>
+                <w:sz w:val="26"/>
+                <w:szCs w:val="26"/>
+              </w:rPr>
+              <w:t>FM</w:t>
             </w:r>
           </w:p>
           <w:p>
@@ -1673,6 +1657,24 @@
                 <w:sz w:val="26"/>
                 <w:szCs w:val="26"/>
               </w:rPr>
+              <w:t>This is Portable</w:t>
+            </w:r>
+          </w:p>
+          <w:p>
+            <w:pPr>
+              <w:spacing w:line="276" w:lineRule="auto"/>
+              <w:rPr>
+                <w:rFonts w:ascii="Leelawadee" w:hAnsi="Leelawadee" w:cs="Leelawadee"/>
+                <w:sz w:val="26"/>
+                <w:szCs w:val="26"/>
+              </w:rPr>
+            </w:pPr>
+            <w:r>
+              <w:rPr>
+                <w:rFonts w:ascii="Leelawadee" w:hAnsi="Leelawadee" w:cs="Leelawadee"/>
+                <w:sz w:val="26"/>
+                <w:szCs w:val="26"/>
+              </w:rPr>
               <w:t>Brand: Panasonic</w:t>
             </w:r>
           </w:p>
@@ -1691,7 +1693,7 @@
                 <w:sz w:val="26"/>
                 <w:szCs w:val="26"/>
               </w:rPr>
-              <w:t>This is Portable</w:t>
+              <w:t>This comes with seamless functionality</w:t>
             </w:r>
           </w:p>
           <w:p>
@@ -1710,24 +1712,6 @@
                 <w:szCs w:val="26"/>
               </w:rPr>
               <w:t>Designed to perfection</w:t>
-            </w:r>
-          </w:p>
-          <w:p>
-            <w:pPr>
-              <w:spacing w:line="276" w:lineRule="auto"/>
-              <w:rPr>
-                <w:rFonts w:ascii="Leelawadee" w:hAnsi="Leelawadee" w:cs="Leelawadee"/>
-                <w:sz w:val="26"/>
-                <w:szCs w:val="26"/>
-              </w:rPr>
-            </w:pPr>
-            <w:r>
-              <w:rPr>
-                <w:rFonts w:ascii="Leelawadee" w:hAnsi="Leelawadee" w:cs="Leelawadee"/>
-                <w:sz w:val="26"/>
-                <w:szCs w:val="26"/>
-              </w:rPr>
-              <w:t>This comes with seamless functionality</w:t>
             </w:r>
           </w:p>
           <w:p>
@@ -2492,7 +2476,7 @@
 </file>
 
 <file path=customXml/itemProps1.xml><?xml version="1.0" encoding="utf-8"?>
-<ds:datastoreItem xmlns:ds="http://schemas.openxmlformats.org/officeDocument/2006/customXml" ds:itemID="{9E016D80-F544-4D65-8976-D1702186BC21}">
+<ds:datastoreItem xmlns:ds="http://schemas.openxmlformats.org/officeDocument/2006/customXml" ds:itemID="{AE7C5472-67E8-4818-957B-B75147047241}">
   <ds:schemaRefs>
     <ds:schemaRef ds:uri="http://schemas.openxmlformats.org/officeDocument/2006/bibliography"/>
   </ds:schemaRefs>

</xml_diff>